<commit_message>
Added files showing application
Application of RelDenClu to Covid data
</commit_message>
<xml_diff>
--- a/Readme.docx
+++ b/Readme.docx
@@ -1099,6 +1099,11 @@
         <w:autoSpaceDN w:val="0"/>
         <w:adjustRightInd w:val="0"/>
         <w:spacing w:after="0" w:line="240" w:lineRule="auto"/>
+        <w:rPr>
+          <w:rFonts w:ascii="Courier New" w:hAnsi="Courier New" w:cs="Courier New"/>
+          <w:sz w:val="18"/>
+          <w:szCs w:val="18"/>
+        </w:rPr>
       </w:pPr>
       <w:r>
         <w:t xml:space="preserve">Output normalized data </w:t>
@@ -1111,6 +1116,1234 @@
         </w:rPr>
         <w:t>d</w:t>
       </w:r>
+    </w:p>
+    <w:p>
+      <w:pPr>
+        <w:autoSpaceDE w:val="0"/>
+        <w:autoSpaceDN w:val="0"/>
+        <w:adjustRightInd w:val="0"/>
+        <w:spacing w:after="0" w:line="240" w:lineRule="auto"/>
+        <w:rPr>
+          <w:rFonts w:cstheme="minorHAnsi"/>
+          <w:szCs w:val="22"/>
+        </w:rPr>
+      </w:pPr>
+      <w:r>
+        <w:rPr>
+          <w:rFonts w:cstheme="minorHAnsi"/>
+          <w:szCs w:val="22"/>
+        </w:rPr>
+        <w:lastRenderedPageBreak/>
+        <w:t xml:space="preserve">Following files are </w:t>
+      </w:r>
+      <w:proofErr w:type="spellStart"/>
+      <w:r>
+        <w:rPr>
+          <w:rFonts w:cstheme="minorHAnsi"/>
+          <w:szCs w:val="22"/>
+        </w:rPr>
+        <w:t>Matlab</w:t>
+      </w:r>
+      <w:proofErr w:type="spellEnd"/>
+      <w:r>
+        <w:rPr>
+          <w:rFonts w:cstheme="minorHAnsi"/>
+          <w:szCs w:val="22"/>
+        </w:rPr>
+        <w:t xml:space="preserve"> scripts and data meant to demonstrate RelDenClu.</w:t>
+      </w:r>
+    </w:p>
+    <w:p>
+      <w:pPr>
+        <w:autoSpaceDE w:val="0"/>
+        <w:autoSpaceDN w:val="0"/>
+        <w:adjustRightInd w:val="0"/>
+        <w:spacing w:after="0" w:line="240" w:lineRule="auto"/>
+        <w:rPr>
+          <w:rFonts w:cstheme="minorHAnsi"/>
+          <w:szCs w:val="22"/>
+        </w:rPr>
+      </w:pPr>
+    </w:p>
+    <w:p>
+      <w:pPr>
+        <w:autoSpaceDE w:val="0"/>
+        <w:autoSpaceDN w:val="0"/>
+        <w:adjustRightInd w:val="0"/>
+        <w:spacing w:after="0" w:line="240" w:lineRule="auto"/>
+        <w:rPr>
+          <w:rFonts w:cstheme="minorHAnsi"/>
+          <w:szCs w:val="22"/>
+        </w:rPr>
+      </w:pPr>
+      <w:r>
+        <w:rPr>
+          <w:rFonts w:cstheme="minorHAnsi"/>
+          <w:szCs w:val="22"/>
+        </w:rPr>
+        <w:t>Thus includes an application to COVID dataset to identify World Development Indicators that affect COVID spread using the data at nascent stage of disease (Data from 31-Jan-2020). The factors were later found to have high correlation with 31-Dec-2020 COVID rates. Related files are as follows.</w:t>
+      </w:r>
+    </w:p>
+    <w:p>
+      <w:pPr>
+        <w:autoSpaceDE w:val="0"/>
+        <w:autoSpaceDN w:val="0"/>
+        <w:adjustRightInd w:val="0"/>
+        <w:spacing w:after="0" w:line="240" w:lineRule="auto"/>
+        <w:rPr>
+          <w:rFonts w:cstheme="minorHAnsi"/>
+          <w:szCs w:val="22"/>
+        </w:rPr>
+      </w:pPr>
+    </w:p>
+    <w:p>
+      <w:pPr>
+        <w:autoSpaceDE w:val="0"/>
+        <w:autoSpaceDN w:val="0"/>
+        <w:adjustRightInd w:val="0"/>
+        <w:spacing w:after="0" w:line="240" w:lineRule="auto"/>
+        <w:rPr>
+          <w:rFonts w:cstheme="minorHAnsi"/>
+          <w:szCs w:val="22"/>
+        </w:rPr>
+      </w:pPr>
+      <w:r>
+        <w:rPr>
+          <w:rFonts w:cstheme="minorHAnsi"/>
+          <w:szCs w:val="22"/>
+        </w:rPr>
+        <w:t>COVID EXPERIMENT FILES</w:t>
+      </w:r>
+    </w:p>
+    <w:p>
+      <w:pPr>
+        <w:autoSpaceDE w:val="0"/>
+        <w:autoSpaceDN w:val="0"/>
+        <w:adjustRightInd w:val="0"/>
+        <w:spacing w:after="0" w:line="240" w:lineRule="auto"/>
+        <w:rPr>
+          <w:rFonts w:cstheme="minorHAnsi"/>
+          <w:szCs w:val="22"/>
+        </w:rPr>
+      </w:pPr>
+      <w:r>
+        <w:rPr>
+          <w:rFonts w:cstheme="minorHAnsi"/>
+          <w:szCs w:val="22"/>
+        </w:rPr>
+        <w:t>Two data files that were taken from open data sources.</w:t>
+      </w:r>
+    </w:p>
+    <w:p>
+      <w:pPr>
+        <w:autoSpaceDE w:val="0"/>
+        <w:autoSpaceDN w:val="0"/>
+        <w:adjustRightInd w:val="0"/>
+        <w:spacing w:after="0" w:line="240" w:lineRule="auto"/>
+        <w:rPr>
+          <w:rFonts w:cstheme="minorHAnsi"/>
+          <w:szCs w:val="22"/>
+        </w:rPr>
+      </w:pPr>
+    </w:p>
+    <w:p>
+      <w:pPr>
+        <w:autoSpaceDE w:val="0"/>
+        <w:autoSpaceDN w:val="0"/>
+        <w:adjustRightInd w:val="0"/>
+        <w:spacing w:after="0" w:line="240" w:lineRule="auto"/>
+        <w:rPr>
+          <w:rFonts w:ascii="Courier New" w:hAnsi="Courier New" w:cs="Arial Unicode MS"/>
+          <w:sz w:val="24"/>
+          <w:szCs w:val="24"/>
+        </w:rPr>
+      </w:pPr>
+      <w:r>
+        <w:rPr>
+          <w:rFonts w:ascii="Courier New" w:hAnsi="Courier New" w:cs="Courier New"/>
+          <w:sz w:val="26"/>
+          <w:szCs w:val="26"/>
+        </w:rPr>
+        <w:t>wdiDat.csv</w:t>
+      </w:r>
+    </w:p>
+    <w:p>
+      <w:pPr>
+        <w:autoSpaceDE w:val="0"/>
+        <w:autoSpaceDN w:val="0"/>
+        <w:adjustRightInd w:val="0"/>
+        <w:spacing w:after="0" w:line="240" w:lineRule="auto"/>
+        <w:rPr>
+          <w:rFonts w:ascii="NimbusRomNo9L-Regu" w:eastAsia="NimbusRomNo9L-Regu" w:cs="NimbusRomNo9L-Regu"/>
+          <w:sz w:val="20"/>
+          <w:szCs w:val="20"/>
+        </w:rPr>
+      </w:pPr>
+      <w:r>
+        <w:rPr>
+          <w:rFonts w:cstheme="minorHAnsi"/>
+          <w:szCs w:val="22"/>
+        </w:rPr>
+        <w:t xml:space="preserve"> </w:t>
+      </w:r>
+      <w:proofErr w:type="gramStart"/>
+      <w:r>
+        <w:rPr>
+          <w:rFonts w:cstheme="minorHAnsi"/>
+          <w:szCs w:val="22"/>
+        </w:rPr>
+        <w:t>from</w:t>
+      </w:r>
+      <w:proofErr w:type="gramEnd"/>
+    </w:p>
+    <w:p>
+      <w:pPr>
+        <w:autoSpaceDE w:val="0"/>
+        <w:autoSpaceDN w:val="0"/>
+        <w:adjustRightInd w:val="0"/>
+        <w:spacing w:after="0" w:line="240" w:lineRule="auto"/>
+        <w:rPr>
+          <w:rFonts w:ascii="NimbusRomNo9L-Regu" w:eastAsia="NimbusRomNo9L-Regu" w:cs="NimbusRomNo9L-Regu"/>
+          <w:i/>
+          <w:iCs/>
+          <w:sz w:val="20"/>
+          <w:szCs w:val="20"/>
+        </w:rPr>
+      </w:pPr>
+      <w:proofErr w:type="gramStart"/>
+      <w:r>
+        <w:rPr>
+          <w:rFonts w:ascii="NimbusRomNo9L-Regu" w:eastAsia="NimbusRomNo9L-Regu" w:cs="NimbusRomNo9L-Regu"/>
+          <w:i/>
+          <w:iCs/>
+          <w:sz w:val="20"/>
+          <w:szCs w:val="20"/>
+        </w:rPr>
+        <w:t>The World Bank.</w:t>
+      </w:r>
+      <w:proofErr w:type="gramEnd"/>
+      <w:r>
+        <w:rPr>
+          <w:rFonts w:ascii="NimbusRomNo9L-Regu" w:eastAsia="NimbusRomNo9L-Regu" w:cs="NimbusRomNo9L-Regu"/>
+          <w:i/>
+          <w:iCs/>
+          <w:sz w:val="20"/>
+          <w:szCs w:val="20"/>
+        </w:rPr>
+        <w:t xml:space="preserve"> </w:t>
+      </w:r>
+      <w:proofErr w:type="gramStart"/>
+      <w:r>
+        <w:rPr>
+          <w:rFonts w:ascii="NimbusRomNo9L-Regu" w:eastAsia="NimbusRomNo9L-Regu" w:cs="NimbusRomNo9L-Regu"/>
+          <w:i/>
+          <w:iCs/>
+          <w:sz w:val="20"/>
+          <w:szCs w:val="20"/>
+        </w:rPr>
+        <w:t>World development indicators (2015).</w:t>
+      </w:r>
+      <w:proofErr w:type="gramEnd"/>
+    </w:p>
+    <w:p>
+      <w:pPr>
+        <w:autoSpaceDE w:val="0"/>
+        <w:autoSpaceDN w:val="0"/>
+        <w:adjustRightInd w:val="0"/>
+        <w:spacing w:after="0" w:line="240" w:lineRule="auto"/>
+        <w:rPr>
+          <w:rFonts w:cstheme="minorHAnsi"/>
+          <w:szCs w:val="22"/>
+        </w:rPr>
+      </w:pPr>
+      <w:r>
+        <w:rPr>
+          <w:rFonts w:cstheme="minorHAnsi"/>
+          <w:szCs w:val="22"/>
+        </w:rPr>
+        <w:t>The data provided here is obtained by dropping few columns from original dataset.</w:t>
+      </w:r>
+    </w:p>
+    <w:p>
+      <w:pPr>
+        <w:autoSpaceDE w:val="0"/>
+        <w:autoSpaceDN w:val="0"/>
+        <w:adjustRightInd w:val="0"/>
+        <w:spacing w:after="0" w:line="240" w:lineRule="auto"/>
+        <w:rPr>
+          <w:rFonts w:ascii="NimbusRomNo9L-Regu" w:eastAsia="NimbusRomNo9L-Regu" w:cs="NimbusRomNo9L-Regu"/>
+          <w:sz w:val="20"/>
+          <w:szCs w:val="20"/>
+        </w:rPr>
+      </w:pPr>
+    </w:p>
+    <w:p>
+      <w:pPr>
+        <w:autoSpaceDE w:val="0"/>
+        <w:autoSpaceDN w:val="0"/>
+        <w:adjustRightInd w:val="0"/>
+        <w:spacing w:after="0" w:line="240" w:lineRule="auto"/>
+        <w:rPr>
+          <w:rFonts w:ascii="Courier New" w:hAnsi="Courier New" w:cs="Courier New"/>
+          <w:sz w:val="26"/>
+          <w:szCs w:val="26"/>
+        </w:rPr>
+      </w:pPr>
+      <w:proofErr w:type="gramStart"/>
+      <w:r>
+        <w:rPr>
+          <w:rFonts w:ascii="Courier New" w:hAnsi="Courier New" w:cs="Courier New"/>
+          <w:sz w:val="26"/>
+          <w:szCs w:val="26"/>
+        </w:rPr>
+        <w:t>owid-covid-dataDec</w:t>
+      </w:r>
+      <w:r>
+        <w:rPr>
+          <w:rFonts w:ascii="Courier New" w:hAnsi="Courier New" w:cs="Courier New"/>
+          <w:sz w:val="26"/>
+          <w:szCs w:val="26"/>
+        </w:rPr>
+        <w:t>.csv</w:t>
+      </w:r>
+      <w:proofErr w:type="gramEnd"/>
+    </w:p>
+    <w:p>
+      <w:pPr>
+        <w:autoSpaceDE w:val="0"/>
+        <w:autoSpaceDN w:val="0"/>
+        <w:adjustRightInd w:val="0"/>
+        <w:spacing w:after="0" w:line="240" w:lineRule="auto"/>
+        <w:rPr>
+          <w:rFonts w:ascii="NimbusRomNo9L-Regu" w:eastAsia="NimbusRomNo9L-Regu" w:cs="NimbusRomNo9L-Regu"/>
+          <w:sz w:val="20"/>
+          <w:szCs w:val="20"/>
+        </w:rPr>
+      </w:pPr>
+      <w:r>
+        <w:rPr>
+          <w:rFonts w:cstheme="minorHAnsi"/>
+          <w:szCs w:val="22"/>
+        </w:rPr>
+        <w:t xml:space="preserve"> </w:t>
+      </w:r>
+      <w:proofErr w:type="gramStart"/>
+      <w:r>
+        <w:rPr>
+          <w:rFonts w:cstheme="minorHAnsi"/>
+          <w:szCs w:val="22"/>
+        </w:rPr>
+        <w:t>from</w:t>
+      </w:r>
+      <w:proofErr w:type="gramEnd"/>
+    </w:p>
+    <w:p>
+      <w:pPr>
+        <w:autoSpaceDE w:val="0"/>
+        <w:autoSpaceDN w:val="0"/>
+        <w:adjustRightInd w:val="0"/>
+        <w:spacing w:after="0" w:line="240" w:lineRule="auto"/>
+        <w:rPr>
+          <w:rFonts w:ascii="NimbusRomNo9L-Regu" w:eastAsia="NimbusRomNo9L-Regu" w:cs="NimbusRomNo9L-Regu"/>
+          <w:sz w:val="20"/>
+          <w:szCs w:val="20"/>
+        </w:rPr>
+      </w:pPr>
+      <w:proofErr w:type="gramStart"/>
+      <w:r>
+        <w:rPr>
+          <w:rFonts w:ascii="NimbusRomNo9L-Regu" w:eastAsia="NimbusRomNo9L-Regu" w:cs="NimbusRomNo9L-Regu"/>
+          <w:sz w:val="20"/>
+          <w:szCs w:val="20"/>
+        </w:rPr>
+        <w:t>Dong, E., Du, H. &amp; Gardner, L.</w:t>
+      </w:r>
+      <w:proofErr w:type="gramEnd"/>
+      <w:r>
+        <w:rPr>
+          <w:rFonts w:ascii="NimbusRomNo9L-Regu" w:eastAsia="NimbusRomNo9L-Regu" w:cs="NimbusRomNo9L-Regu"/>
+          <w:sz w:val="20"/>
+          <w:szCs w:val="20"/>
+        </w:rPr>
+        <w:t xml:space="preserve"> </w:t>
+      </w:r>
+      <w:proofErr w:type="gramStart"/>
+      <w:r>
+        <w:rPr>
+          <w:rFonts w:ascii="NimbusRomNo9L-Regu" w:eastAsia="NimbusRomNo9L-Regu" w:cs="NimbusRomNo9L-Regu"/>
+          <w:sz w:val="20"/>
+          <w:szCs w:val="20"/>
+        </w:rPr>
+        <w:t xml:space="preserve">An interactive web-based dashboard to track covid-19 in </w:t>
+      </w:r>
+      <w:proofErr w:type="spellStart"/>
+      <w:r>
+        <w:rPr>
+          <w:rFonts w:ascii="NimbusRomNo9L-Regu" w:eastAsia="NimbusRomNo9L-Regu" w:cs="NimbusRomNo9L-Regu"/>
+          <w:sz w:val="20"/>
+          <w:szCs w:val="20"/>
+        </w:rPr>
+        <w:t>eal</w:t>
+      </w:r>
+      <w:proofErr w:type="spellEnd"/>
+      <w:r>
+        <w:rPr>
+          <w:rFonts w:ascii="NimbusRomNo9L-Regu" w:eastAsia="NimbusRomNo9L-Regu" w:cs="NimbusRomNo9L-Regu"/>
+          <w:sz w:val="20"/>
+          <w:szCs w:val="20"/>
+        </w:rPr>
+        <w:t xml:space="preserve"> time.</w:t>
+      </w:r>
+      <w:proofErr w:type="gramEnd"/>
+      <w:r>
+        <w:rPr>
+          <w:rFonts w:ascii="NimbusRomNo9L-Regu" w:eastAsia="NimbusRomNo9L-Regu" w:cs="NimbusRomNo9L-Regu"/>
+          <w:sz w:val="20"/>
+          <w:szCs w:val="20"/>
+        </w:rPr>
+        <w:t xml:space="preserve"> </w:t>
+      </w:r>
+      <w:r>
+        <w:rPr>
+          <w:rFonts w:ascii="NimbusRomNo9L-ReguItal" w:eastAsia="NimbusRomNo9L-ReguItal" w:cs="NimbusRomNo9L-ReguItal"/>
+          <w:sz w:val="20"/>
+          <w:szCs w:val="20"/>
+        </w:rPr>
+        <w:t xml:space="preserve">The Lancet Infect. </w:t>
+      </w:r>
+      <w:proofErr w:type="gramStart"/>
+      <w:r>
+        <w:rPr>
+          <w:rFonts w:ascii="NimbusRomNo9L-ReguItal" w:eastAsia="NimbusRomNo9L-ReguItal" w:cs="NimbusRomNo9L-ReguItal"/>
+          <w:sz w:val="20"/>
+          <w:szCs w:val="20"/>
+        </w:rPr>
+        <w:t xml:space="preserve">Dis. </w:t>
+      </w:r>
+      <w:r>
+        <w:rPr>
+          <w:rFonts w:ascii="NimbusRomNo9L-Medi" w:eastAsia="NimbusRomNo9L-Medi" w:cs="NimbusRomNo9L-Medi"/>
+          <w:sz w:val="20"/>
+          <w:szCs w:val="20"/>
+        </w:rPr>
+        <w:t>20</w:t>
+      </w:r>
+      <w:r>
+        <w:rPr>
+          <w:rFonts w:ascii="NimbusRomNo9L-Regu" w:eastAsia="NimbusRomNo9L-Regu" w:cs="NimbusRomNo9L-Regu"/>
+          <w:sz w:val="20"/>
+          <w:szCs w:val="20"/>
+        </w:rPr>
+        <w:t>, 533</w:t>
+      </w:r>
+      <w:r>
+        <w:rPr>
+          <w:rFonts w:ascii="NimbusRomNo9L-Regu" w:eastAsia="NimbusRomNo9L-Regu" w:cs="NimbusRomNo9L-Regu" w:hint="eastAsia"/>
+          <w:sz w:val="20"/>
+          <w:szCs w:val="20"/>
+        </w:rPr>
+        <w:t>–</w:t>
+      </w:r>
+      <w:r>
+        <w:rPr>
+          <w:rFonts w:ascii="NimbusRomNo9L-Regu" w:eastAsia="NimbusRomNo9L-Regu" w:cs="NimbusRomNo9L-Regu"/>
+          <w:sz w:val="20"/>
+          <w:szCs w:val="20"/>
+        </w:rPr>
+        <w:t>534 (2020).</w:t>
+      </w:r>
+      <w:proofErr w:type="gramEnd"/>
+    </w:p>
+    <w:p>
+      <w:pPr>
+        <w:autoSpaceDE w:val="0"/>
+        <w:autoSpaceDN w:val="0"/>
+        <w:adjustRightInd w:val="0"/>
+        <w:spacing w:after="0" w:line="240" w:lineRule="auto"/>
+        <w:rPr>
+          <w:rFonts w:cstheme="minorHAnsi"/>
+          <w:szCs w:val="22"/>
+        </w:rPr>
+      </w:pPr>
+      <w:r>
+        <w:rPr>
+          <w:rFonts w:cstheme="minorHAnsi"/>
+          <w:szCs w:val="22"/>
+        </w:rPr>
+        <w:t>Or</w:t>
+      </w:r>
+    </w:p>
+    <w:p>
+      <w:pPr>
+        <w:autoSpaceDE w:val="0"/>
+        <w:autoSpaceDN w:val="0"/>
+        <w:adjustRightInd w:val="0"/>
+        <w:spacing w:after="0" w:line="240" w:lineRule="auto"/>
+        <w:rPr>
+          <w:rFonts w:cstheme="minorHAnsi"/>
+          <w:szCs w:val="22"/>
+        </w:rPr>
+      </w:pPr>
+      <w:proofErr w:type="spellStart"/>
+      <w:r>
+        <w:rPr>
+          <w:rFonts w:ascii="NimbusRomNo9L-Regu" w:eastAsia="NimbusRomNo9L-Regu" w:cstheme="minorHAnsi" w:hint="eastAsia"/>
+          <w:sz w:val="20"/>
+          <w:szCs w:val="20"/>
+        </w:rPr>
+        <w:t>Edouard</w:t>
+      </w:r>
+      <w:proofErr w:type="spellEnd"/>
+      <w:r>
+        <w:rPr>
+          <w:rFonts w:ascii="NimbusRomNo9L-Regu" w:eastAsia="NimbusRomNo9L-Regu" w:cstheme="minorHAnsi" w:hint="eastAsia"/>
+          <w:sz w:val="20"/>
+          <w:szCs w:val="20"/>
+        </w:rPr>
+        <w:t xml:space="preserve"> Mathieu, Hannah Ritchie, Lucas </w:t>
+      </w:r>
+      <w:proofErr w:type="spellStart"/>
+      <w:r>
+        <w:rPr>
+          <w:rFonts w:ascii="NimbusRomNo9L-Regu" w:eastAsia="NimbusRomNo9L-Regu" w:cstheme="minorHAnsi" w:hint="eastAsia"/>
+          <w:sz w:val="20"/>
+          <w:szCs w:val="20"/>
+        </w:rPr>
+        <w:t>Rod</w:t>
+      </w:r>
+      <w:r>
+        <w:rPr>
+          <w:rFonts w:ascii="NimbusRomNo9L-Regu" w:eastAsia="NimbusRomNo9L-Regu" w:cstheme="minorHAnsi" w:hint="eastAsia"/>
+          <w:sz w:val="20"/>
+          <w:szCs w:val="20"/>
+        </w:rPr>
+        <w:t>é</w:t>
+      </w:r>
+      <w:r>
+        <w:rPr>
+          <w:rFonts w:ascii="NimbusRomNo9L-Regu" w:eastAsia="NimbusRomNo9L-Regu" w:cstheme="minorHAnsi" w:hint="eastAsia"/>
+          <w:sz w:val="20"/>
+          <w:szCs w:val="20"/>
+        </w:rPr>
+        <w:t>s-Guirao</w:t>
+      </w:r>
+      <w:proofErr w:type="spellEnd"/>
+      <w:r>
+        <w:rPr>
+          <w:rFonts w:ascii="NimbusRomNo9L-Regu" w:eastAsia="NimbusRomNo9L-Regu" w:cstheme="minorHAnsi" w:hint="eastAsia"/>
+          <w:sz w:val="20"/>
+          <w:szCs w:val="20"/>
+        </w:rPr>
+        <w:t xml:space="preserve">, Cameron </w:t>
+      </w:r>
+      <w:proofErr w:type="spellStart"/>
+      <w:r>
+        <w:rPr>
+          <w:rFonts w:ascii="NimbusRomNo9L-Regu" w:eastAsia="NimbusRomNo9L-Regu" w:cstheme="minorHAnsi" w:hint="eastAsia"/>
+          <w:sz w:val="20"/>
+          <w:szCs w:val="20"/>
+        </w:rPr>
+        <w:t>Appel</w:t>
+      </w:r>
+      <w:proofErr w:type="spellEnd"/>
+      <w:r>
+        <w:rPr>
+          <w:rFonts w:ascii="NimbusRomNo9L-Regu" w:eastAsia="NimbusRomNo9L-Regu" w:cstheme="minorHAnsi" w:hint="eastAsia"/>
+          <w:sz w:val="20"/>
+          <w:szCs w:val="20"/>
+        </w:rPr>
+        <w:t xml:space="preserve">, Charlie </w:t>
+      </w:r>
+      <w:proofErr w:type="spellStart"/>
+      <w:r>
+        <w:rPr>
+          <w:rFonts w:ascii="NimbusRomNo9L-Regu" w:eastAsia="NimbusRomNo9L-Regu" w:cstheme="minorHAnsi" w:hint="eastAsia"/>
+          <w:sz w:val="20"/>
+          <w:szCs w:val="20"/>
+        </w:rPr>
+        <w:t>Giattino</w:t>
+      </w:r>
+      <w:proofErr w:type="spellEnd"/>
+      <w:r>
+        <w:rPr>
+          <w:rFonts w:ascii="NimbusRomNo9L-Regu" w:eastAsia="NimbusRomNo9L-Regu" w:cstheme="minorHAnsi" w:hint="eastAsia"/>
+          <w:sz w:val="20"/>
+          <w:szCs w:val="20"/>
+        </w:rPr>
+        <w:t xml:space="preserve">, Joe </w:t>
+      </w:r>
+      <w:proofErr w:type="spellStart"/>
+      <w:r>
+        <w:rPr>
+          <w:rFonts w:ascii="NimbusRomNo9L-Regu" w:eastAsia="NimbusRomNo9L-Regu" w:cstheme="minorHAnsi" w:hint="eastAsia"/>
+          <w:sz w:val="20"/>
+          <w:szCs w:val="20"/>
+        </w:rPr>
+        <w:t>Hasell</w:t>
+      </w:r>
+      <w:proofErr w:type="spellEnd"/>
+      <w:r>
+        <w:rPr>
+          <w:rFonts w:ascii="NimbusRomNo9L-Regu" w:eastAsia="NimbusRomNo9L-Regu" w:cstheme="minorHAnsi" w:hint="eastAsia"/>
+          <w:sz w:val="20"/>
+          <w:szCs w:val="20"/>
+        </w:rPr>
+        <w:t xml:space="preserve">, Bobbie Macdonald, </w:t>
+      </w:r>
+      <w:proofErr w:type="spellStart"/>
+      <w:r>
+        <w:rPr>
+          <w:rFonts w:ascii="NimbusRomNo9L-Regu" w:eastAsia="NimbusRomNo9L-Regu" w:cstheme="minorHAnsi" w:hint="eastAsia"/>
+          <w:sz w:val="20"/>
+          <w:szCs w:val="20"/>
+        </w:rPr>
+        <w:t>Saloni</w:t>
+      </w:r>
+      <w:proofErr w:type="spellEnd"/>
+      <w:r>
+        <w:rPr>
+          <w:rFonts w:ascii="NimbusRomNo9L-Regu" w:eastAsia="NimbusRomNo9L-Regu" w:cstheme="minorHAnsi" w:hint="eastAsia"/>
+          <w:sz w:val="20"/>
+          <w:szCs w:val="20"/>
+        </w:rPr>
+        <w:t xml:space="preserve"> </w:t>
+      </w:r>
+      <w:proofErr w:type="spellStart"/>
+      <w:r>
+        <w:rPr>
+          <w:rFonts w:ascii="NimbusRomNo9L-Regu" w:eastAsia="NimbusRomNo9L-Regu" w:cstheme="minorHAnsi" w:hint="eastAsia"/>
+          <w:sz w:val="20"/>
+          <w:szCs w:val="20"/>
+        </w:rPr>
+        <w:t>Dattani</w:t>
+      </w:r>
+      <w:proofErr w:type="spellEnd"/>
+      <w:r>
+        <w:rPr>
+          <w:rFonts w:ascii="NimbusRomNo9L-Regu" w:eastAsia="NimbusRomNo9L-Regu" w:cstheme="minorHAnsi" w:hint="eastAsia"/>
+          <w:sz w:val="20"/>
+          <w:szCs w:val="20"/>
+        </w:rPr>
+        <w:t xml:space="preserve">, Diana </w:t>
+      </w:r>
+      <w:proofErr w:type="spellStart"/>
+      <w:r>
+        <w:rPr>
+          <w:rFonts w:ascii="NimbusRomNo9L-Regu" w:eastAsia="NimbusRomNo9L-Regu" w:cstheme="minorHAnsi" w:hint="eastAsia"/>
+          <w:sz w:val="20"/>
+          <w:szCs w:val="20"/>
+        </w:rPr>
+        <w:t>Beltekian</w:t>
+      </w:r>
+      <w:proofErr w:type="spellEnd"/>
+      <w:r>
+        <w:rPr>
+          <w:rFonts w:ascii="NimbusRomNo9L-Regu" w:eastAsia="NimbusRomNo9L-Regu" w:cstheme="minorHAnsi" w:hint="eastAsia"/>
+          <w:sz w:val="20"/>
+          <w:szCs w:val="20"/>
+        </w:rPr>
+        <w:t>, Esteban Ortiz-</w:t>
+      </w:r>
+      <w:proofErr w:type="spellStart"/>
+      <w:r>
+        <w:rPr>
+          <w:rFonts w:ascii="NimbusRomNo9L-Regu" w:eastAsia="NimbusRomNo9L-Regu" w:cstheme="minorHAnsi" w:hint="eastAsia"/>
+          <w:sz w:val="20"/>
+          <w:szCs w:val="20"/>
+        </w:rPr>
+        <w:t>Ospina</w:t>
+      </w:r>
+      <w:proofErr w:type="spellEnd"/>
+      <w:r>
+        <w:rPr>
+          <w:rFonts w:ascii="NimbusRomNo9L-Regu" w:eastAsia="NimbusRomNo9L-Regu" w:cstheme="minorHAnsi" w:hint="eastAsia"/>
+          <w:sz w:val="20"/>
+          <w:szCs w:val="20"/>
+        </w:rPr>
+        <w:t xml:space="preserve"> and Max </w:t>
+      </w:r>
+      <w:proofErr w:type="spellStart"/>
+      <w:r>
+        <w:rPr>
+          <w:rFonts w:ascii="NimbusRomNo9L-Regu" w:eastAsia="NimbusRomNo9L-Regu" w:cstheme="minorHAnsi" w:hint="eastAsia"/>
+          <w:sz w:val="20"/>
+          <w:szCs w:val="20"/>
+        </w:rPr>
+        <w:t>Roser</w:t>
+      </w:r>
+      <w:proofErr w:type="spellEnd"/>
+      <w:r>
+        <w:rPr>
+          <w:rFonts w:ascii="NimbusRomNo9L-Regu" w:eastAsia="NimbusRomNo9L-Regu" w:cstheme="minorHAnsi" w:hint="eastAsia"/>
+          <w:sz w:val="20"/>
+          <w:szCs w:val="20"/>
+        </w:rPr>
+        <w:t xml:space="preserve"> (2020) - "</w:t>
+      </w:r>
+      <w:proofErr w:type="spellStart"/>
+      <w:r>
+        <w:rPr>
+          <w:rFonts w:ascii="NimbusRomNo9L-Regu" w:eastAsia="NimbusRomNo9L-Regu" w:cstheme="minorHAnsi" w:hint="eastAsia"/>
+          <w:sz w:val="20"/>
+          <w:szCs w:val="20"/>
+        </w:rPr>
+        <w:t>Coronavirus</w:t>
+      </w:r>
+      <w:proofErr w:type="spellEnd"/>
+      <w:r>
+        <w:rPr>
+          <w:rFonts w:ascii="NimbusRomNo9L-Regu" w:eastAsia="NimbusRomNo9L-Regu" w:cstheme="minorHAnsi" w:hint="eastAsia"/>
+          <w:sz w:val="20"/>
+          <w:szCs w:val="20"/>
+        </w:rPr>
+        <w:t xml:space="preserve"> Pandemic (COVID-19)". </w:t>
+      </w:r>
+      <w:proofErr w:type="gramStart"/>
+      <w:r>
+        <w:rPr>
+          <w:rFonts w:ascii="NimbusRomNo9L-Regu" w:eastAsia="NimbusRomNo9L-Regu" w:cstheme="minorHAnsi" w:hint="eastAsia"/>
+          <w:sz w:val="20"/>
+          <w:szCs w:val="20"/>
+        </w:rPr>
+        <w:t>Published online at OurWorldInData.org.</w:t>
+      </w:r>
+      <w:proofErr w:type="gramEnd"/>
+      <w:r>
+        <w:rPr>
+          <w:rFonts w:ascii="NimbusRomNo9L-Regu" w:eastAsia="NimbusRomNo9L-Regu" w:cstheme="minorHAnsi" w:hint="eastAsia"/>
+          <w:sz w:val="20"/>
+          <w:szCs w:val="20"/>
+        </w:rPr>
+        <w:t xml:space="preserve"> Retrieved from: </w:t>
+      </w:r>
+      <w:hyperlink r:id="rId4" w:history="1">
+        <w:r>
+          <w:rPr>
+            <w:rStyle w:val="Hyperlink"/>
+            <w:rFonts w:cstheme="minorHAnsi"/>
+            <w:szCs w:val="22"/>
+          </w:rPr>
+          <w:t>https://o</w:t>
+        </w:r>
+        <w:r>
+          <w:rPr>
+            <w:rStyle w:val="Hyperlink"/>
+            <w:rFonts w:cstheme="minorHAnsi"/>
+            <w:szCs w:val="22"/>
+          </w:rPr>
+          <w:t>u</w:t>
+        </w:r>
+        <w:r>
+          <w:rPr>
+            <w:rStyle w:val="Hyperlink"/>
+            <w:rFonts w:cstheme="minorHAnsi"/>
+            <w:szCs w:val="22"/>
+          </w:rPr>
+          <w:t>rworldindata.org/coronavirus</w:t>
+        </w:r>
+      </w:hyperlink>
+    </w:p>
+    <w:p>
+      <w:pPr>
+        <w:autoSpaceDE w:val="0"/>
+        <w:autoSpaceDN w:val="0"/>
+        <w:adjustRightInd w:val="0"/>
+        <w:spacing w:after="0" w:line="240" w:lineRule="auto"/>
+        <w:rPr>
+          <w:rFonts w:cstheme="minorHAnsi"/>
+          <w:szCs w:val="22"/>
+        </w:rPr>
+      </w:pPr>
+      <w:r>
+        <w:rPr>
+          <w:rFonts w:cstheme="minorHAnsi"/>
+          <w:szCs w:val="22"/>
+        </w:rPr>
+        <w:t>The code files include scripts</w:t>
+      </w:r>
+    </w:p>
+    <w:p>
+      <w:pPr>
+        <w:autoSpaceDE w:val="0"/>
+        <w:autoSpaceDN w:val="0"/>
+        <w:adjustRightInd w:val="0"/>
+        <w:spacing w:after="0" w:line="240" w:lineRule="auto"/>
+        <w:rPr>
+          <w:rFonts w:cstheme="minorHAnsi"/>
+          <w:szCs w:val="22"/>
+        </w:rPr>
+      </w:pPr>
+      <w:r>
+        <w:rPr>
+          <w:rFonts w:cstheme="minorHAnsi"/>
+          <w:szCs w:val="22"/>
+        </w:rPr>
+        <w:t>covidJanDec2020Fast</w:t>
+      </w:r>
+      <w:r>
+        <w:rPr>
+          <w:rFonts w:cstheme="minorHAnsi"/>
+          <w:szCs w:val="22"/>
+        </w:rPr>
+        <w:t>.m</w:t>
+      </w:r>
+    </w:p>
+    <w:p>
+      <w:pPr>
+        <w:autoSpaceDE w:val="0"/>
+        <w:autoSpaceDN w:val="0"/>
+        <w:adjustRightInd w:val="0"/>
+        <w:spacing w:after="0" w:line="240" w:lineRule="auto"/>
+        <w:rPr>
+          <w:rFonts w:cstheme="minorHAnsi"/>
+          <w:szCs w:val="22"/>
+        </w:rPr>
+      </w:pPr>
+      <w:r>
+        <w:rPr>
+          <w:rFonts w:cstheme="minorHAnsi"/>
+          <w:szCs w:val="22"/>
+        </w:rPr>
+        <w:t xml:space="preserve">The script reads the data (Covid rates for Jan and WDI features) and finds features relating to spread of </w:t>
+      </w:r>
+      <w:proofErr w:type="spellStart"/>
+      <w:r>
+        <w:rPr>
+          <w:rFonts w:cstheme="minorHAnsi"/>
+          <w:szCs w:val="22"/>
+        </w:rPr>
+        <w:t>covid</w:t>
+      </w:r>
+      <w:proofErr w:type="spellEnd"/>
+      <w:r>
+        <w:rPr>
+          <w:rFonts w:cstheme="minorHAnsi"/>
+          <w:szCs w:val="22"/>
+        </w:rPr>
+        <w:t xml:space="preserve">. It calculates correlation coefficients both Spearman and Pearson for WDI features with January and December </w:t>
+      </w:r>
+      <w:proofErr w:type="spellStart"/>
+      <w:r>
+        <w:rPr>
+          <w:rFonts w:cstheme="minorHAnsi"/>
+          <w:szCs w:val="22"/>
+        </w:rPr>
+        <w:t>covid</w:t>
+      </w:r>
+      <w:proofErr w:type="spellEnd"/>
+      <w:r>
+        <w:rPr>
+          <w:rFonts w:cstheme="minorHAnsi"/>
+          <w:szCs w:val="22"/>
+        </w:rPr>
+        <w:t xml:space="preserve"> rates. The following scripts are used by this script.</w:t>
+      </w:r>
+    </w:p>
+    <w:p>
+      <w:pPr>
+        <w:autoSpaceDE w:val="0"/>
+        <w:autoSpaceDN w:val="0"/>
+        <w:adjustRightInd w:val="0"/>
+        <w:spacing w:after="0" w:line="240" w:lineRule="auto"/>
+        <w:rPr>
+          <w:rFonts w:cstheme="minorHAnsi"/>
+          <w:szCs w:val="22"/>
+        </w:rPr>
+      </w:pPr>
+    </w:p>
+    <w:p>
+      <w:pPr>
+        <w:autoSpaceDE w:val="0"/>
+        <w:autoSpaceDN w:val="0"/>
+        <w:adjustRightInd w:val="0"/>
+        <w:spacing w:after="0" w:line="240" w:lineRule="auto"/>
+        <w:rPr>
+          <w:rFonts w:cstheme="minorHAnsi"/>
+          <w:szCs w:val="22"/>
+        </w:rPr>
+      </w:pPr>
+      <w:proofErr w:type="spellStart"/>
+      <w:r>
+        <w:rPr>
+          <w:rFonts w:cstheme="minorHAnsi"/>
+          <w:szCs w:val="22"/>
+        </w:rPr>
+        <w:t>covRateDec.m</w:t>
+      </w:r>
+      <w:proofErr w:type="spellEnd"/>
+      <w:r>
+        <w:rPr>
+          <w:rFonts w:cstheme="minorHAnsi"/>
+          <w:szCs w:val="22"/>
+        </w:rPr>
+        <w:t xml:space="preserve"> </w:t>
+      </w:r>
+    </w:p>
+    <w:p>
+      <w:pPr>
+        <w:autoSpaceDE w:val="0"/>
+        <w:autoSpaceDN w:val="0"/>
+        <w:adjustRightInd w:val="0"/>
+        <w:spacing w:after="0" w:line="240" w:lineRule="auto"/>
+        <w:rPr>
+          <w:rFonts w:cstheme="minorHAnsi"/>
+          <w:sz w:val="20"/>
+          <w:szCs w:val="20"/>
+        </w:rPr>
+      </w:pPr>
+      <w:r>
+        <w:rPr>
+          <w:rFonts w:cstheme="minorHAnsi"/>
+          <w:sz w:val="20"/>
+          <w:szCs w:val="20"/>
+        </w:rPr>
+        <w:t xml:space="preserve">For </w:t>
+      </w:r>
+      <w:r>
+        <w:rPr>
+          <w:rFonts w:cstheme="minorHAnsi"/>
+          <w:sz w:val="20"/>
+          <w:szCs w:val="20"/>
+        </w:rPr>
+        <w:t xml:space="preserve">reading </w:t>
+      </w:r>
+      <w:proofErr w:type="spellStart"/>
+      <w:r>
+        <w:rPr>
+          <w:rFonts w:cstheme="minorHAnsi"/>
+          <w:sz w:val="20"/>
+          <w:szCs w:val="20"/>
+        </w:rPr>
+        <w:t>covid</w:t>
+      </w:r>
+      <w:proofErr w:type="spellEnd"/>
+      <w:r>
+        <w:rPr>
+          <w:rFonts w:cstheme="minorHAnsi"/>
+          <w:sz w:val="20"/>
+          <w:szCs w:val="20"/>
+        </w:rPr>
+        <w:t xml:space="preserve"> data from owid-covid-dataDec.csv</w:t>
+      </w:r>
+    </w:p>
+    <w:p>
+      <w:pPr>
+        <w:autoSpaceDE w:val="0"/>
+        <w:autoSpaceDN w:val="0"/>
+        <w:adjustRightInd w:val="0"/>
+        <w:spacing w:after="0" w:line="240" w:lineRule="auto"/>
+        <w:rPr>
+          <w:rFonts w:cstheme="minorHAnsi"/>
+          <w:szCs w:val="22"/>
+        </w:rPr>
+      </w:pPr>
+    </w:p>
+    <w:p>
+      <w:pPr>
+        <w:autoSpaceDE w:val="0"/>
+        <w:autoSpaceDN w:val="0"/>
+        <w:adjustRightInd w:val="0"/>
+        <w:spacing w:after="0" w:line="240" w:lineRule="auto"/>
+        <w:rPr>
+          <w:rFonts w:cstheme="minorHAnsi"/>
+          <w:szCs w:val="22"/>
+        </w:rPr>
+      </w:pPr>
+      <w:proofErr w:type="spellStart"/>
+      <w:r>
+        <w:rPr>
+          <w:rFonts w:cstheme="minorHAnsi"/>
+          <w:szCs w:val="22"/>
+        </w:rPr>
+        <w:t>besctaccCoc.m</w:t>
+      </w:r>
+      <w:proofErr w:type="spellEnd"/>
+    </w:p>
+    <w:p>
+      <w:pPr>
+        <w:autoSpaceDE w:val="0"/>
+        <w:autoSpaceDN w:val="0"/>
+        <w:adjustRightInd w:val="0"/>
+        <w:spacing w:after="0" w:line="240" w:lineRule="auto"/>
+        <w:rPr>
+          <w:rFonts w:cstheme="minorHAnsi"/>
+          <w:szCs w:val="22"/>
+        </w:rPr>
+      </w:pPr>
+      <w:proofErr w:type="gramStart"/>
+      <w:r>
+        <w:rPr>
+          <w:rFonts w:cstheme="minorHAnsi"/>
+          <w:szCs w:val="22"/>
+        </w:rPr>
+        <w:t>For finding bicluster with best match.</w:t>
+      </w:r>
+      <w:proofErr w:type="gramEnd"/>
+    </w:p>
+    <w:p>
+      <w:pPr>
+        <w:autoSpaceDE w:val="0"/>
+        <w:autoSpaceDN w:val="0"/>
+        <w:adjustRightInd w:val="0"/>
+        <w:spacing w:after="0" w:line="240" w:lineRule="auto"/>
+        <w:rPr>
+          <w:rFonts w:cstheme="minorHAnsi"/>
+          <w:szCs w:val="22"/>
+        </w:rPr>
+      </w:pPr>
+    </w:p>
+    <w:p>
+      <w:pPr>
+        <w:autoSpaceDE w:val="0"/>
+        <w:autoSpaceDN w:val="0"/>
+        <w:adjustRightInd w:val="0"/>
+        <w:spacing w:after="0" w:line="240" w:lineRule="auto"/>
+        <w:rPr>
+          <w:rFonts w:cstheme="minorHAnsi"/>
+          <w:szCs w:val="22"/>
+        </w:rPr>
+      </w:pPr>
+      <w:proofErr w:type="spellStart"/>
+      <w:r>
+        <w:rPr>
+          <w:rFonts w:cstheme="minorHAnsi"/>
+          <w:szCs w:val="22"/>
+        </w:rPr>
+        <w:t>Accutest.m</w:t>
+      </w:r>
+      <w:proofErr w:type="spellEnd"/>
+    </w:p>
+    <w:p>
+      <w:pPr>
+        <w:autoSpaceDE w:val="0"/>
+        <w:autoSpaceDN w:val="0"/>
+        <w:adjustRightInd w:val="0"/>
+        <w:spacing w:after="0" w:line="240" w:lineRule="auto"/>
+        <w:rPr>
+          <w:rFonts w:cstheme="minorHAnsi"/>
+          <w:szCs w:val="22"/>
+        </w:rPr>
+      </w:pPr>
+      <w:r>
+        <w:rPr>
+          <w:rFonts w:cstheme="minorHAnsi"/>
+          <w:szCs w:val="22"/>
+        </w:rPr>
+        <w:t>For finding accuracy with best bicluster</w:t>
+      </w:r>
+    </w:p>
+    <w:p>
+      <w:pPr>
+        <w:autoSpaceDE w:val="0"/>
+        <w:autoSpaceDN w:val="0"/>
+        <w:adjustRightInd w:val="0"/>
+        <w:spacing w:after="0" w:line="240" w:lineRule="auto"/>
+        <w:rPr>
+          <w:rFonts w:cstheme="minorHAnsi"/>
+          <w:szCs w:val="22"/>
+        </w:rPr>
+      </w:pPr>
+    </w:p>
+    <w:p>
+      <w:pPr>
+        <w:autoSpaceDE w:val="0"/>
+        <w:autoSpaceDN w:val="0"/>
+        <w:adjustRightInd w:val="0"/>
+        <w:spacing w:after="0" w:line="240" w:lineRule="auto"/>
+        <w:rPr>
+          <w:rFonts w:cstheme="minorHAnsi"/>
+          <w:szCs w:val="22"/>
+        </w:rPr>
+      </w:pPr>
+    </w:p>
+    <w:p>
+      <w:pPr>
+        <w:autoSpaceDE w:val="0"/>
+        <w:autoSpaceDN w:val="0"/>
+        <w:adjustRightInd w:val="0"/>
+        <w:spacing w:after="0" w:line="240" w:lineRule="auto"/>
+        <w:rPr>
+          <w:rFonts w:cstheme="minorHAnsi"/>
+          <w:szCs w:val="22"/>
+        </w:rPr>
+      </w:pPr>
+      <w:r>
+        <w:rPr>
+          <w:rFonts w:cstheme="minorHAnsi"/>
+          <w:szCs w:val="22"/>
+        </w:rPr>
+        <w:t>CREDIT CARD DEFAULTER EXPERIMENT FILES</w:t>
+      </w:r>
+    </w:p>
+    <w:p>
+      <w:pPr>
+        <w:autoSpaceDE w:val="0"/>
+        <w:autoSpaceDN w:val="0"/>
+        <w:adjustRightInd w:val="0"/>
+        <w:spacing w:after="0" w:line="240" w:lineRule="auto"/>
+      </w:pPr>
+    </w:p>
+    <w:p>
+      <w:pPr>
+        <w:autoSpaceDE w:val="0"/>
+        <w:autoSpaceDN w:val="0"/>
+        <w:adjustRightInd w:val="0"/>
+        <w:spacing w:after="0" w:line="240" w:lineRule="auto"/>
+        <w:rPr>
+          <w:rFonts w:ascii="Courier New" w:hAnsi="Courier New" w:cs="Courier New"/>
+          <w:sz w:val="26"/>
+          <w:szCs w:val="26"/>
+        </w:rPr>
+      </w:pPr>
+      <w:r>
+        <w:rPr>
+          <w:rFonts w:ascii="Courier New" w:hAnsi="Courier New" w:cs="Courier New"/>
+          <w:sz w:val="26"/>
+          <w:szCs w:val="26"/>
+        </w:rPr>
+        <w:t>ccdef.csv</w:t>
+      </w:r>
+    </w:p>
+    <w:p>
+      <w:pPr>
+        <w:autoSpaceDE w:val="0"/>
+        <w:autoSpaceDN w:val="0"/>
+        <w:adjustRightInd w:val="0"/>
+        <w:spacing w:after="0" w:line="240" w:lineRule="auto"/>
+      </w:pPr>
+      <w:proofErr w:type="gramStart"/>
+      <w:r>
+        <w:t>from</w:t>
+      </w:r>
+      <w:proofErr w:type="gramEnd"/>
+    </w:p>
+    <w:p>
+      <w:pPr>
+        <w:autoSpaceDE w:val="0"/>
+        <w:autoSpaceDN w:val="0"/>
+        <w:adjustRightInd w:val="0"/>
+        <w:spacing w:after="0" w:line="240" w:lineRule="auto"/>
+        <w:rPr>
+          <w:rFonts w:ascii="NimbusRomNo9L-Regu" w:eastAsia="NimbusRomNo9L-Regu" w:cs="NimbusRomNo9L-Regu"/>
+          <w:sz w:val="20"/>
+          <w:szCs w:val="20"/>
+        </w:rPr>
+      </w:pPr>
+      <w:proofErr w:type="spellStart"/>
+      <w:r>
+        <w:rPr>
+          <w:rFonts w:ascii="NimbusRomNo9L-Regu" w:eastAsia="NimbusRomNo9L-Regu" w:cs="NimbusRomNo9L-Regu"/>
+          <w:sz w:val="20"/>
+          <w:szCs w:val="20"/>
+        </w:rPr>
+        <w:t>Dua</w:t>
+      </w:r>
+      <w:proofErr w:type="spellEnd"/>
+      <w:r>
+        <w:rPr>
+          <w:rFonts w:ascii="NimbusRomNo9L-Regu" w:eastAsia="NimbusRomNo9L-Regu" w:cs="NimbusRomNo9L-Regu"/>
+          <w:sz w:val="20"/>
+          <w:szCs w:val="20"/>
+        </w:rPr>
+        <w:t>, D. &amp; Graff, C. UCI machine learning repository</w:t>
+      </w:r>
+      <w:r>
+        <w:rPr>
+          <w:rFonts w:ascii="NimbusRomNo9L-Regu" w:eastAsia="NimbusRomNo9L-Regu" w:cs="NimbusRomNo9L-Regu"/>
+          <w:sz w:val="20"/>
+          <w:szCs w:val="20"/>
+        </w:rPr>
+        <w:t xml:space="preserve"> </w:t>
+      </w:r>
+      <w:r>
+        <w:rPr>
+          <w:rFonts w:ascii="NimbusRomNo9L-Regu" w:eastAsia="NimbusRomNo9L-Regu" w:cs="NimbusRomNo9L-Regu"/>
+          <w:sz w:val="20"/>
+          <w:szCs w:val="20"/>
+        </w:rPr>
+        <w:t>(2017).</w:t>
+      </w:r>
+    </w:p>
+    <w:p>
+      <w:pPr>
+        <w:autoSpaceDE w:val="0"/>
+        <w:autoSpaceDN w:val="0"/>
+        <w:adjustRightInd w:val="0"/>
+        <w:spacing w:after="0" w:line="240" w:lineRule="auto"/>
+      </w:pPr>
+      <w:hyperlink r:id="rId5" w:history="1">
+        <w:r>
+          <w:rPr>
+            <w:rStyle w:val="Hyperlink"/>
+          </w:rPr>
+          <w:t>https://archive.ics.uci.edu/ml/datasets/default+of+credit+card+clients</w:t>
+        </w:r>
+      </w:hyperlink>
+    </w:p>
+    <w:p>
+      <w:pPr>
+        <w:autoSpaceDE w:val="0"/>
+        <w:autoSpaceDN w:val="0"/>
+        <w:adjustRightInd w:val="0"/>
+        <w:spacing w:after="0" w:line="240" w:lineRule="auto"/>
+      </w:pPr>
+    </w:p>
+    <w:p>
+      <w:pPr>
+        <w:autoSpaceDE w:val="0"/>
+        <w:autoSpaceDN w:val="0"/>
+        <w:adjustRightInd w:val="0"/>
+        <w:spacing w:after="0" w:line="240" w:lineRule="auto"/>
+      </w:pPr>
+      <w:r>
+        <w:t xml:space="preserve">The code file is </w:t>
+      </w:r>
+    </w:p>
+    <w:p>
+      <w:pPr>
+        <w:autoSpaceDE w:val="0"/>
+        <w:autoSpaceDN w:val="0"/>
+        <w:adjustRightInd w:val="0"/>
+        <w:spacing w:after="0" w:line="240" w:lineRule="auto"/>
+      </w:pPr>
+      <w:proofErr w:type="spellStart"/>
+      <w:r>
+        <w:t>testCredBi.m</w:t>
+      </w:r>
+      <w:proofErr w:type="spellEnd"/>
+      <w:r>
+        <w:t>:</w:t>
+      </w:r>
+      <w:r>
+        <w:t xml:space="preserve"> It reads the data</w:t>
+      </w:r>
+      <w:r>
+        <w:t xml:space="preserve">, calculates bicluster from data except label and uses them as additional feature. The naive </w:t>
+      </w:r>
+      <w:proofErr w:type="spellStart"/>
+      <w:r>
+        <w:t>bayes</w:t>
+      </w:r>
+      <w:proofErr w:type="spellEnd"/>
+      <w:r>
+        <w:t xml:space="preserve"> classification accuracy for original and augmented datasets </w:t>
+      </w:r>
+      <w:proofErr w:type="gramStart"/>
+      <w:r>
+        <w:t>are</w:t>
+      </w:r>
+      <w:proofErr w:type="gramEnd"/>
+      <w:r>
+        <w:t xml:space="preserve"> calculated using 10-fold cross validation.</w:t>
+      </w:r>
+    </w:p>
+    <w:p>
+      <w:pPr>
+        <w:autoSpaceDE w:val="0"/>
+        <w:autoSpaceDN w:val="0"/>
+        <w:adjustRightInd w:val="0"/>
+        <w:spacing w:after="0" w:line="240" w:lineRule="auto"/>
+      </w:pPr>
     </w:p>
     <w:sectPr>
       <w:pgSz w:w="11906" w:h="16838"/>
@@ -1313,6 +2546,92 @@
     <w:uiPriority w:val="99"/>
     <w:semiHidden/>
     <w:unhideWhenUsed/>
+  </w:style>
+  <w:style w:type="paragraph" w:styleId="HTMLPreformatted">
+    <w:name w:val="HTML Preformatted"/>
+    <w:basedOn w:val="Normal"/>
+    <w:link w:val="HTMLPreformattedChar"/>
+    <w:uiPriority w:val="99"/>
+    <w:semiHidden/>
+    <w:unhideWhenUsed/>
+    <w:rsid w:val="00A37C44"/>
+    <w:pPr>
+      <w:tabs>
+        <w:tab w:val="left" w:pos="916"/>
+        <w:tab w:val="left" w:pos="1832"/>
+        <w:tab w:val="left" w:pos="2748"/>
+        <w:tab w:val="left" w:pos="3664"/>
+        <w:tab w:val="left" w:pos="4580"/>
+        <w:tab w:val="left" w:pos="5496"/>
+        <w:tab w:val="left" w:pos="6412"/>
+        <w:tab w:val="left" w:pos="7328"/>
+        <w:tab w:val="left" w:pos="8244"/>
+        <w:tab w:val="left" w:pos="9160"/>
+        <w:tab w:val="left" w:pos="10076"/>
+        <w:tab w:val="left" w:pos="10992"/>
+        <w:tab w:val="left" w:pos="11908"/>
+        <w:tab w:val="left" w:pos="12824"/>
+        <w:tab w:val="left" w:pos="13740"/>
+        <w:tab w:val="left" w:pos="14656"/>
+      </w:tabs>
+      <w:spacing w:after="0" w:line="240" w:lineRule="auto"/>
+    </w:pPr>
+    <w:rPr>
+      <w:rFonts w:ascii="Courier New" w:eastAsia="Times New Roman" w:hAnsi="Courier New" w:cs="Courier New"/>
+      <w:sz w:val="20"/>
+      <w:szCs w:val="20"/>
+      <w:lang w:eastAsia="en-IN"/>
+    </w:rPr>
+  </w:style>
+  <w:style w:type="character" w:customStyle="1" w:styleId="HTMLPreformattedChar">
+    <w:name w:val="HTML Preformatted Char"/>
+    <w:basedOn w:val="DefaultParagraphFont"/>
+    <w:link w:val="HTMLPreformatted"/>
+    <w:uiPriority w:val="99"/>
+    <w:semiHidden/>
+    <w:rsid w:val="00A37C44"/>
+    <w:rPr>
+      <w:rFonts w:ascii="Courier New" w:eastAsia="Times New Roman" w:hAnsi="Courier New" w:cs="Courier New"/>
+      <w:sz w:val="20"/>
+      <w:szCs w:val="20"/>
+      <w:lang w:eastAsia="en-IN"/>
+    </w:rPr>
+  </w:style>
+  <w:style w:type="character" w:styleId="HTMLCode">
+    <w:name w:val="HTML Code"/>
+    <w:basedOn w:val="DefaultParagraphFont"/>
+    <w:uiPriority w:val="99"/>
+    <w:semiHidden/>
+    <w:unhideWhenUsed/>
+    <w:rsid w:val="00A37C44"/>
+    <w:rPr>
+      <w:rFonts w:ascii="Courier New" w:eastAsia="Times New Roman" w:hAnsi="Courier New" w:cs="Courier New"/>
+      <w:sz w:val="20"/>
+      <w:szCs w:val="20"/>
+    </w:rPr>
+  </w:style>
+  <w:style w:type="character" w:styleId="Hyperlink">
+    <w:name w:val="Hyperlink"/>
+    <w:basedOn w:val="DefaultParagraphFont"/>
+    <w:uiPriority w:val="99"/>
+    <w:unhideWhenUsed/>
+    <w:rsid w:val="00384425"/>
+    <w:rPr>
+      <w:color w:val="0000FF" w:themeColor="hyperlink"/>
+      <w:u w:val="single"/>
+    </w:rPr>
+  </w:style>
+  <w:style w:type="character" w:styleId="FollowedHyperlink">
+    <w:name w:val="FollowedHyperlink"/>
+    <w:basedOn w:val="DefaultParagraphFont"/>
+    <w:uiPriority w:val="99"/>
+    <w:semiHidden/>
+    <w:unhideWhenUsed/>
+    <w:rsid w:val="00384425"/>
+    <w:rPr>
+      <w:color w:val="800080" w:themeColor="followedHyperlink"/>
+      <w:u w:val="single"/>
+    </w:rPr>
   </w:style>
 </w:styles>
 </file>

</xml_diff>